<commit_message>
Team 4 has added their birthday
</commit_message>
<xml_diff>
--- a/Birthday List.docx
+++ b/Birthday List.docx
@@ -78,10 +78,7 @@
     </w:p>
     <w:p>
       <w:r>
-        <w:t xml:space="preserve">Team </w:t>
-      </w:r>
-      <w:r>
-        <w:t>2</w:t>
+        <w:t>Team 2</w:t>
       </w:r>
     </w:p>
     <w:p>
@@ -147,139 +144,135 @@
     <w:p/>
     <w:p>
       <w:r>
-        <w:t xml:space="preserve">Team </w:t>
-      </w:r>
-      <w:r>
-        <w:t>3</w:t>
-      </w:r>
-    </w:p>
-    <w:p>
-      <w:pPr>
-        <w:pStyle w:val="ListParagraph"/>
-        <w:numPr>
-          <w:ilvl w:val="0"/>
-          <w:numId w:val="1"/>
-        </w:numPr>
-      </w:pPr>
-      <w:r>
-        <w:t xml:space="preserve"> </w:t>
-      </w:r>
-    </w:p>
-    <w:p>
-      <w:pPr>
-        <w:pStyle w:val="ListParagraph"/>
-        <w:numPr>
-          <w:ilvl w:val="0"/>
-          <w:numId w:val="1"/>
-        </w:numPr>
-      </w:pPr>
-      <w:r>
-        <w:t xml:space="preserve"> </w:t>
-      </w:r>
-    </w:p>
-    <w:p>
-      <w:pPr>
-        <w:pStyle w:val="ListParagraph"/>
-        <w:numPr>
-          <w:ilvl w:val="0"/>
-          <w:numId w:val="1"/>
-        </w:numPr>
-      </w:pPr>
-      <w:r>
-        <w:t xml:space="preserve"> </w:t>
-      </w:r>
-    </w:p>
-    <w:p>
-      <w:pPr>
-        <w:pStyle w:val="ListParagraph"/>
-        <w:numPr>
-          <w:ilvl w:val="0"/>
-          <w:numId w:val="1"/>
-        </w:numPr>
-      </w:pPr>
-      <w:r>
-        <w:t xml:space="preserve"> </w:t>
-      </w:r>
-      <w:r>
-        <w:t xml:space="preserve"> </w:t>
-      </w:r>
-    </w:p>
-    <w:p>
-      <w:pPr>
-        <w:pStyle w:val="ListParagraph"/>
-        <w:numPr>
-          <w:ilvl w:val="0"/>
-          <w:numId w:val="1"/>
-        </w:numPr>
-      </w:pPr>
-    </w:p>
-    <w:p>
-      <w:r>
-        <w:t xml:space="preserve">Team </w:t>
-      </w:r>
-      <w:r>
-        <w:t>4</w:t>
-      </w:r>
-    </w:p>
-    <w:p>
-      <w:pPr>
-        <w:pStyle w:val="ListParagraph"/>
-        <w:numPr>
-          <w:ilvl w:val="0"/>
-          <w:numId w:val="1"/>
-        </w:numPr>
-      </w:pPr>
-      <w:r>
-        <w:t xml:space="preserve"> </w:t>
-      </w:r>
-    </w:p>
-    <w:p>
-      <w:pPr>
-        <w:pStyle w:val="ListParagraph"/>
-        <w:numPr>
-          <w:ilvl w:val="0"/>
-          <w:numId w:val="1"/>
-        </w:numPr>
-      </w:pPr>
-      <w:r>
-        <w:t xml:space="preserve"> </w:t>
-      </w:r>
-    </w:p>
-    <w:p>
-      <w:pPr>
-        <w:pStyle w:val="ListParagraph"/>
-        <w:numPr>
-          <w:ilvl w:val="0"/>
-          <w:numId w:val="1"/>
-        </w:numPr>
-      </w:pPr>
-      <w:r>
-        <w:t xml:space="preserve"> </w:t>
-      </w:r>
-    </w:p>
-    <w:p>
-      <w:pPr>
-        <w:pStyle w:val="ListParagraph"/>
-        <w:numPr>
-          <w:ilvl w:val="0"/>
-          <w:numId w:val="1"/>
-        </w:numPr>
-      </w:pPr>
-      <w:r>
-        <w:t xml:space="preserve"> </w:t>
-      </w:r>
-    </w:p>
-    <w:p>
-      <w:pPr>
-        <w:pStyle w:val="ListParagraph"/>
-        <w:numPr>
-          <w:ilvl w:val="0"/>
-          <w:numId w:val="1"/>
-        </w:numPr>
-      </w:pPr>
-      <w:r>
-        <w:t xml:space="preserve"> </w:t>
-      </w:r>
+        <w:t>Team 3</w:t>
+      </w:r>
+    </w:p>
+    <w:p>
+      <w:pPr>
+        <w:pStyle w:val="ListParagraph"/>
+        <w:numPr>
+          <w:ilvl w:val="0"/>
+          <w:numId w:val="1"/>
+        </w:numPr>
+      </w:pPr>
+      <w:r>
+        <w:t xml:space="preserve"> </w:t>
+      </w:r>
+    </w:p>
+    <w:p>
+      <w:pPr>
+        <w:pStyle w:val="ListParagraph"/>
+        <w:numPr>
+          <w:ilvl w:val="0"/>
+          <w:numId w:val="1"/>
+        </w:numPr>
+      </w:pPr>
+      <w:r>
+        <w:t xml:space="preserve"> </w:t>
+      </w:r>
+    </w:p>
+    <w:p>
+      <w:pPr>
+        <w:pStyle w:val="ListParagraph"/>
+        <w:numPr>
+          <w:ilvl w:val="0"/>
+          <w:numId w:val="1"/>
+        </w:numPr>
+      </w:pPr>
+      <w:r>
+        <w:t xml:space="preserve"> </w:t>
+      </w:r>
+    </w:p>
+    <w:p>
+      <w:pPr>
+        <w:pStyle w:val="ListParagraph"/>
+        <w:numPr>
+          <w:ilvl w:val="0"/>
+          <w:numId w:val="1"/>
+        </w:numPr>
+      </w:pPr>
+      <w:r>
+        <w:t xml:space="preserve">  </w:t>
+      </w:r>
+    </w:p>
+    <w:p>
+      <w:pPr>
+        <w:pStyle w:val="ListParagraph"/>
+        <w:numPr>
+          <w:ilvl w:val="0"/>
+          <w:numId w:val="1"/>
+        </w:numPr>
+      </w:pPr>
+    </w:p>
+    <w:p>
+      <w:r>
+        <w:t>Team 4</w:t>
+      </w:r>
+    </w:p>
+    <w:p>
+      <w:pPr>
+        <w:pStyle w:val="ListParagraph"/>
+        <w:numPr>
+          <w:ilvl w:val="0"/>
+          <w:numId w:val="1"/>
+        </w:numPr>
+      </w:pPr>
+      <w:r>
+        <w:t xml:space="preserve"> </w:t>
+      </w:r>
+      <w:r>
+        <w:t>Ayush: 18/02/2001</w:t>
+      </w:r>
+    </w:p>
+    <w:p>
+      <w:pPr>
+        <w:pStyle w:val="ListParagraph"/>
+        <w:numPr>
+          <w:ilvl w:val="0"/>
+          <w:numId w:val="1"/>
+        </w:numPr>
+      </w:pPr>
+      <w:r>
+        <w:t xml:space="preserve"> </w:t>
+      </w:r>
+      <w:r>
+        <w:t>Stewart: 15/08/1999</w:t>
+      </w:r>
+    </w:p>
+    <w:p>
+      <w:pPr>
+        <w:pStyle w:val="ListParagraph"/>
+        <w:numPr>
+          <w:ilvl w:val="0"/>
+          <w:numId w:val="1"/>
+        </w:numPr>
+      </w:pPr>
+      <w:r>
+        <w:t xml:space="preserve"> </w:t>
+      </w:r>
+      <w:r>
+        <w:t>Thomas: 06/03/1996</w:t>
+      </w:r>
+    </w:p>
+    <w:p>
+      <w:pPr>
+        <w:pStyle w:val="ListParagraph"/>
+        <w:numPr>
+          <w:ilvl w:val="0"/>
+          <w:numId w:val="1"/>
+        </w:numPr>
+      </w:pPr>
+      <w:r>
+        <w:t xml:space="preserve"> </w:t>
+      </w:r>
+      <w:r>
+        <w:t>Abhijeet: 19/04/2000</w:t>
+      </w:r>
+    </w:p>
+    <w:p>
+      <w:pPr>
+        <w:pStyle w:val="ListParagraph"/>
+      </w:pPr>
     </w:p>
     <w:p/>
     <w:sectPr>

</xml_diff>